<commit_message>
Fix typo in lab doc.
</commit_message>
<xml_diff>
--- a/Lab-7/Lab 7 Trees.docx
+++ b/Lab-7/Lab 7 Trees.docx
@@ -56,7 +56,21 @@
         <w:rPr>
           <w:sz w:val="16"/>
         </w:rPr>
-        <w:t>Thanks to Allo &amp; Ullman, Foundations of Computer Sceience, Exercise 5.2.1.</w:t>
+        <w:t xml:space="preserve">Thanks to Allo &amp; Ullman, Foundations of Computer </w:t>
+      </w:r>
+      <w:r>
+        <w:rPr>
+          <w:sz w:val="16"/>
+        </w:rPr>
+        <w:t>Science</w:t>
+      </w:r>
+      <w:bookmarkStart w:id="0" w:name="_GoBack"/>
+      <w:bookmarkEnd w:id="0"/>
+      <w:r>
+        <w:rPr>
+          <w:sz w:val="16"/>
+        </w:rPr>
+        <w:t>, Exercise 5.2.1.</w:t>
       </w:r>
     </w:p>
     <w:p/>
@@ -4727,8 +4741,6 @@
         <w:lastRenderedPageBreak/>
         <w:t>TreeTest.java:</w:t>
       </w:r>
-      <w:bookmarkStart w:id="0" w:name="_GoBack"/>
-      <w:bookmarkEnd w:id="0"/>
     </w:p>
     <w:p>
       <w:pPr>
@@ -9589,6 +9601,7 @@
     <w:lsdException w:name="HTML Sample" w:semiHidden="1" w:unhideWhenUsed="1"/>
     <w:lsdException w:name="HTML Typewriter" w:semiHidden="1" w:unhideWhenUsed="1"/>
     <w:lsdException w:name="HTML Variable" w:semiHidden="1" w:unhideWhenUsed="1"/>
+    <w:lsdException w:name="Normal Table" w:semiHidden="1" w:unhideWhenUsed="1"/>
     <w:lsdException w:name="annotation subject" w:semiHidden="1" w:unhideWhenUsed="1"/>
     <w:lsdException w:name="No List" w:semiHidden="1" w:unhideWhenUsed="1"/>
     <w:lsdException w:name="Outline List 1" w:semiHidden="1" w:unhideWhenUsed="1"/>
@@ -9633,6 +9646,7 @@
     <w:lsdException w:name="Table Professional" w:semiHidden="1" w:unhideWhenUsed="1"/>
     <w:lsdException w:name="Table Subtle 1" w:semiHidden="1" w:unhideWhenUsed="1"/>
     <w:lsdException w:name="Table Subtle 2" w:semiHidden="1" w:unhideWhenUsed="1"/>
+    <w:lsdException w:name="Table Web 1" w:semiHidden="1" w:unhideWhenUsed="1"/>
     <w:lsdException w:name="Table Web 2" w:semiHidden="1" w:unhideWhenUsed="1"/>
     <w:lsdException w:name="Table Web 3" w:semiHidden="1" w:unhideWhenUsed="1"/>
     <w:lsdException w:name="Balloon Text" w:semiHidden="1" w:unhideWhenUsed="1"/>
@@ -10302,7 +10316,7 @@
 </file>
 
 <file path=customXml/itemProps1.xml><?xml version="1.0" encoding="utf-8"?>
-<ds:datastoreItem xmlns:ds="http://schemas.openxmlformats.org/officeDocument/2006/customXml" ds:itemID="{353F0BAC-844B-4FA9-B283-0A3B1CC781BA}">
+<ds:datastoreItem xmlns:ds="http://schemas.openxmlformats.org/officeDocument/2006/customXml" ds:itemID="{F8784B58-A261-48A9-8CC0-3AD7C17ECC3E}">
   <ds:schemaRefs>
     <ds:schemaRef ds:uri="http://schemas.openxmlformats.org/officeDocument/2006/bibliography"/>
   </ds:schemaRefs>

</xml_diff>